<commit_message>
First revision of manual
git-svn-id: https://subversion.assembla.com/svn/mdss@5631 e0e46c49-be69-4f5a-ad62-21024a331aea

Former-commit-id: fa8cff4d09de5a8fc79aa45037e9fba66ad4a0a9 [formerly 81b349883f62152fddc0ee37eb63dbdf63a4d589]
Former-commit-id: e6919826ea05b33a7f95f7627c09acdb59609216
</commit_message>
<xml_diff>
--- a/standalone/doc/manual/outline.docx
+++ b/standalone/doc/manual/outline.docx
@@ -1,6 +1,6 @@
 
 <file path=word/document.xml><?xml version="1.0" encoding="utf-8"?>
-<w:document xmlns:mv="urn:schemas-microsoft-com:mac:vml" xmlns:mo="http://schemas.microsoft.com/office/mac/office/2008/main" xmlns:ve="http://schemas.openxmlformats.org/markup-compatibility/2006" xmlns:o="urn:schemas-microsoft-com:office:office" xmlns:r="http://schemas.openxmlformats.org/officeDocument/2006/relationships" xmlns:m="http://schemas.openxmlformats.org/officeDocument/2006/math" xmlns:v="urn:schemas-microsoft-com:vml" xmlns:w10="urn:schemas-microsoft-com:office:word" xmlns:w="http://schemas.openxmlformats.org/wordprocessingml/2006/main" xmlns:wne="http://schemas.microsoft.com/office/word/2006/wordml" xmlns:wp="http://schemas.openxmlformats.org/drawingml/2006/wordprocessingDrawing">
+<w:document xmlns:ve="http://schemas.openxmlformats.org/markup-compatibility/2006" xmlns:o="urn:schemas-microsoft-com:office:office" xmlns:r="http://schemas.openxmlformats.org/officeDocument/2006/relationships" xmlns:m="http://schemas.openxmlformats.org/officeDocument/2006/math" xmlns:v="urn:schemas-microsoft-com:vml" xmlns:wp="http://schemas.openxmlformats.org/drawingml/2006/wordprocessingDrawing" xmlns:w10="urn:schemas-microsoft-com:office:word" xmlns:w="http://schemas.openxmlformats.org/wordprocessingml/2006/main" xmlns:wne="http://schemas.microsoft.com/office/word/2006/wordml">
   <w:body>
     <w:p>
       <w:pPr>
@@ -735,6 +735,7 @@
           <w:sz w:val="28"/>
           <w:highlight w:val="cyan"/>
         </w:rPr>
+        <w:lastRenderedPageBreak/>
         <w:t>Example</w:t>
       </w:r>
     </w:p>
@@ -1267,6 +1268,1260 @@
         </w:numPr>
         <w:rPr>
           <w:sz w:val="28"/>
+          <w:highlight w:val="green"/>
+        </w:rPr>
+      </w:pPr>
+      <w:r>
+        <w:rPr>
+          <w:sz w:val="28"/>
+          <w:highlight w:val="green"/>
+        </w:rPr>
+        <w:t>Attributes</w:t>
+      </w:r>
+    </w:p>
+    <w:p>
+      <w:pPr>
+        <w:pStyle w:val="ListParagraph"/>
+        <w:numPr>
+          <w:ilvl w:val="1"/>
+          <w:numId w:val="2"/>
+        </w:numPr>
+        <w:rPr>
+          <w:sz w:val="28"/>
+          <w:highlight w:val="green"/>
+        </w:rPr>
+      </w:pPr>
+      <w:r>
+        <w:rPr>
+          <w:sz w:val="28"/>
+          <w:highlight w:val="green"/>
+        </w:rPr>
+        <w:t>Intro</w:t>
+      </w:r>
+    </w:p>
+    <w:p>
+      <w:pPr>
+        <w:pStyle w:val="ListParagraph"/>
+        <w:numPr>
+          <w:ilvl w:val="2"/>
+          <w:numId w:val="2"/>
+        </w:numPr>
+        <w:rPr>
+          <w:sz w:val="28"/>
+          <w:highlight w:val="green"/>
+        </w:rPr>
+      </w:pPr>
+      <w:r>
+        <w:rPr>
+          <w:sz w:val="28"/>
+          <w:highlight w:val="green"/>
+        </w:rPr>
+        <w:t>Name-value pair</w:t>
+      </w:r>
+    </w:p>
+    <w:p>
+      <w:pPr>
+        <w:pStyle w:val="ListParagraph"/>
+        <w:numPr>
+          <w:ilvl w:val="2"/>
+          <w:numId w:val="2"/>
+        </w:numPr>
+        <w:rPr>
+          <w:sz w:val="28"/>
+          <w:highlight w:val="green"/>
+        </w:rPr>
+      </w:pPr>
+      <w:r>
+        <w:rPr>
+          <w:sz w:val="28"/>
+          <w:highlight w:val="green"/>
+        </w:rPr>
+        <w:t>Stored in db</w:t>
+      </w:r>
+    </w:p>
+    <w:p>
+      <w:pPr>
+        <w:pStyle w:val="ListParagraph"/>
+        <w:numPr>
+          <w:ilvl w:val="2"/>
+          <w:numId w:val="2"/>
+        </w:numPr>
+        <w:rPr>
+          <w:sz w:val="28"/>
+          <w:highlight w:val="green"/>
+        </w:rPr>
+      </w:pPr>
+      <w:r>
+        <w:rPr>
+          <w:sz w:val="28"/>
+          <w:highlight w:val="green"/>
+        </w:rPr>
+        <w:t>Benefits of having typed attributes</w:t>
+      </w:r>
+    </w:p>
+    <w:p>
+      <w:pPr>
+        <w:pStyle w:val="ListParagraph"/>
+        <w:numPr>
+          <w:ilvl w:val="2"/>
+          <w:numId w:val="2"/>
+        </w:numPr>
+        <w:rPr>
+          <w:sz w:val="28"/>
+          <w:highlight w:val="green"/>
+        </w:rPr>
+      </w:pPr>
+      <w:r>
+        <w:rPr>
+          <w:sz w:val="28"/>
+          <w:highlight w:val="green"/>
+        </w:rPr>
+        <w:t>The “No Value” concept</w:t>
+      </w:r>
+    </w:p>
+    <w:p>
+      <w:pPr>
+        <w:pStyle w:val="ListParagraph"/>
+        <w:numPr>
+          <w:ilvl w:val="1"/>
+          <w:numId w:val="2"/>
+        </w:numPr>
+        <w:rPr>
+          <w:sz w:val="28"/>
+          <w:highlight w:val="green"/>
+        </w:rPr>
+      </w:pPr>
+      <w:r>
+        <w:rPr>
+          <w:sz w:val="28"/>
+          <w:highlight w:val="green"/>
+        </w:rPr>
+        <w:t>Bool</w:t>
+      </w:r>
+      <w:r>
+        <w:rPr>
+          <w:sz w:val="28"/>
+          <w:highlight w:val="green"/>
+        </w:rPr>
+        <w:t>ean</w:t>
+      </w:r>
+    </w:p>
+    <w:p>
+      <w:pPr>
+        <w:pStyle w:val="ListParagraph"/>
+        <w:numPr>
+          <w:ilvl w:val="2"/>
+          <w:numId w:val="2"/>
+        </w:numPr>
+        <w:rPr>
+          <w:sz w:val="28"/>
+          <w:highlight w:val="green"/>
+        </w:rPr>
+      </w:pPr>
+      <w:r>
+        <w:rPr>
+          <w:sz w:val="28"/>
+          <w:highlight w:val="green"/>
+        </w:rPr>
+        <w:t>What</w:t>
+      </w:r>
+    </w:p>
+    <w:p>
+      <w:pPr>
+        <w:pStyle w:val="ListParagraph"/>
+        <w:numPr>
+          <w:ilvl w:val="2"/>
+          <w:numId w:val="2"/>
+        </w:numPr>
+        <w:rPr>
+          <w:sz w:val="28"/>
+          <w:highlight w:val="green"/>
+        </w:rPr>
+      </w:pPr>
+      <w:r>
+        <w:rPr>
+          <w:sz w:val="28"/>
+          <w:highlight w:val="green"/>
+        </w:rPr>
+        <w:t>Widget</w:t>
+      </w:r>
+    </w:p>
+    <w:p>
+      <w:pPr>
+        <w:pStyle w:val="ListParagraph"/>
+        <w:numPr>
+          <w:ilvl w:val="3"/>
+          <w:numId w:val="2"/>
+        </w:numPr>
+        <w:rPr>
+          <w:sz w:val="28"/>
+          <w:highlight w:val="green"/>
+        </w:rPr>
+      </w:pPr>
+      <w:r>
+        <w:rPr>
+          <w:sz w:val="28"/>
+          <w:highlight w:val="green"/>
+        </w:rPr>
+        <w:lastRenderedPageBreak/>
+        <w:t>Display Labels</w:t>
+      </w:r>
+    </w:p>
+    <w:p>
+      <w:pPr>
+        <w:pStyle w:val="ListParagraph"/>
+        <w:numPr>
+          <w:ilvl w:val="1"/>
+          <w:numId w:val="2"/>
+        </w:numPr>
+        <w:rPr>
+          <w:sz w:val="28"/>
+          <w:highlight w:val="green"/>
+        </w:rPr>
+      </w:pPr>
+      <w:r>
+        <w:rPr>
+          <w:sz w:val="28"/>
+          <w:highlight w:val="green"/>
+        </w:rPr>
+        <w:t>Char/Text</w:t>
+      </w:r>
+    </w:p>
+    <w:p>
+      <w:pPr>
+        <w:pStyle w:val="ListParagraph"/>
+        <w:numPr>
+          <w:ilvl w:val="2"/>
+          <w:numId w:val="2"/>
+        </w:numPr>
+        <w:rPr>
+          <w:sz w:val="28"/>
+          <w:highlight w:val="green"/>
+        </w:rPr>
+      </w:pPr>
+      <w:r>
+        <w:rPr>
+          <w:sz w:val="28"/>
+          <w:highlight w:val="green"/>
+        </w:rPr>
+        <w:t>What</w:t>
+      </w:r>
+    </w:p>
+    <w:p>
+      <w:pPr>
+        <w:pStyle w:val="ListParagraph"/>
+        <w:numPr>
+          <w:ilvl w:val="2"/>
+          <w:numId w:val="2"/>
+        </w:numPr>
+        <w:rPr>
+          <w:sz w:val="28"/>
+          <w:highlight w:val="green"/>
+        </w:rPr>
+      </w:pPr>
+      <w:r>
+        <w:rPr>
+          <w:sz w:val="28"/>
+          <w:highlight w:val="green"/>
+        </w:rPr>
+        <w:t>Widget</w:t>
+      </w:r>
+    </w:p>
+    <w:p>
+      <w:pPr>
+        <w:pStyle w:val="ListParagraph"/>
+        <w:numPr>
+          <w:ilvl w:val="1"/>
+          <w:numId w:val="2"/>
+        </w:numPr>
+        <w:rPr>
+          <w:sz w:val="28"/>
+          <w:highlight w:val="green"/>
+        </w:rPr>
+      </w:pPr>
+      <w:r>
+        <w:rPr>
+          <w:sz w:val="28"/>
+          <w:highlight w:val="green"/>
+        </w:rPr>
+        <w:t>Date/Time</w:t>
+      </w:r>
+    </w:p>
+    <w:p>
+      <w:pPr>
+        <w:pStyle w:val="ListParagraph"/>
+        <w:numPr>
+          <w:ilvl w:val="2"/>
+          <w:numId w:val="2"/>
+        </w:numPr>
+        <w:rPr>
+          <w:sz w:val="28"/>
+          <w:highlight w:val="green"/>
+        </w:rPr>
+      </w:pPr>
+      <w:r>
+        <w:rPr>
+          <w:sz w:val="28"/>
+          <w:highlight w:val="green"/>
+        </w:rPr>
+        <w:t>What</w:t>
+      </w:r>
+    </w:p>
+    <w:p>
+      <w:pPr>
+        <w:pStyle w:val="ListParagraph"/>
+        <w:numPr>
+          <w:ilvl w:val="3"/>
+          <w:numId w:val="2"/>
+        </w:numPr>
+        <w:rPr>
+          <w:sz w:val="28"/>
+          <w:highlight w:val="green"/>
+        </w:rPr>
+      </w:pPr>
+      <w:r>
+        <w:rPr>
+          <w:sz w:val="28"/>
+          <w:highlight w:val="green"/>
+        </w:rPr>
+        <w:t>Time Zones</w:t>
+      </w:r>
+    </w:p>
+    <w:p>
+      <w:pPr>
+        <w:pStyle w:val="ListParagraph"/>
+        <w:numPr>
+          <w:ilvl w:val="2"/>
+          <w:numId w:val="2"/>
+        </w:numPr>
+        <w:rPr>
+          <w:sz w:val="28"/>
+          <w:highlight w:val="green"/>
+        </w:rPr>
+      </w:pPr>
+      <w:r>
+        <w:rPr>
+          <w:sz w:val="28"/>
+          <w:highlight w:val="green"/>
+        </w:rPr>
+        <w:t>Widget</w:t>
+      </w:r>
+    </w:p>
+    <w:p>
+      <w:pPr>
+        <w:pStyle w:val="ListParagraph"/>
+        <w:numPr>
+          <w:ilvl w:val="3"/>
+          <w:numId w:val="2"/>
+        </w:numPr>
+        <w:rPr>
+          <w:sz w:val="28"/>
+          <w:highlight w:val="green"/>
+        </w:rPr>
+      </w:pPr>
+      <w:r>
+        <w:rPr>
+          <w:sz w:val="28"/>
+          <w:highlight w:val="green"/>
+        </w:rPr>
+        <w:t>Localization</w:t>
+      </w:r>
+    </w:p>
+    <w:p>
+      <w:pPr>
+        <w:pStyle w:val="ListParagraph"/>
+        <w:numPr>
+          <w:ilvl w:val="1"/>
+          <w:numId w:val="2"/>
+        </w:numPr>
+        <w:rPr>
+          <w:sz w:val="28"/>
+          <w:highlight w:val="green"/>
+        </w:rPr>
+      </w:pPr>
+      <w:r>
+        <w:rPr>
+          <w:sz w:val="28"/>
+          <w:highlight w:val="green"/>
+        </w:rPr>
+        <w:t>Numbers</w:t>
+      </w:r>
+    </w:p>
+    <w:p>
+      <w:pPr>
+        <w:pStyle w:val="ListParagraph"/>
+        <w:numPr>
+          <w:ilvl w:val="2"/>
+          <w:numId w:val="2"/>
+        </w:numPr>
+        <w:rPr>
+          <w:sz w:val="28"/>
+          <w:highlight w:val="green"/>
+        </w:rPr>
+      </w:pPr>
+      <w:r>
+        <w:rPr>
+          <w:sz w:val="28"/>
+          <w:highlight w:val="green"/>
+        </w:rPr>
+        <w:t>What</w:t>
+      </w:r>
+    </w:p>
+    <w:p>
+      <w:pPr>
+        <w:pStyle w:val="ListParagraph"/>
+        <w:numPr>
+          <w:ilvl w:val="3"/>
+          <w:numId w:val="2"/>
+        </w:numPr>
+        <w:rPr>
+          <w:sz w:val="28"/>
+          <w:highlight w:val="green"/>
+        </w:rPr>
+      </w:pPr>
+      <w:proofErr w:type="spellStart"/>
+      <w:r>
+        <w:rPr>
+          <w:sz w:val="28"/>
+          <w:highlight w:val="green"/>
+        </w:rPr>
+        <w:t>Ints</w:t>
+      </w:r>
+      <w:proofErr w:type="spellEnd"/>
+      <w:r>
+        <w:rPr>
+          <w:sz w:val="28"/>
+          <w:highlight w:val="green"/>
+        </w:rPr>
+        <w:t xml:space="preserve"> </w:t>
+      </w:r>
+      <w:proofErr w:type="spellStart"/>
+      <w:r>
+        <w:rPr>
+          <w:sz w:val="28"/>
+          <w:highlight w:val="green"/>
+        </w:rPr>
+        <w:t>vs</w:t>
+      </w:r>
+      <w:proofErr w:type="spellEnd"/>
+      <w:r>
+        <w:rPr>
+          <w:sz w:val="28"/>
+          <w:highlight w:val="green"/>
+        </w:rPr>
+        <w:t xml:space="preserve"> floats</w:t>
+      </w:r>
+    </w:p>
+    <w:p>
+      <w:pPr>
+        <w:pStyle w:val="ListParagraph"/>
+        <w:numPr>
+          <w:ilvl w:val="3"/>
+          <w:numId w:val="2"/>
+        </w:numPr>
+        <w:rPr>
+          <w:sz w:val="28"/>
+          <w:highlight w:val="green"/>
+        </w:rPr>
+      </w:pPr>
+      <w:r>
+        <w:rPr>
+          <w:sz w:val="28"/>
+          <w:highlight w:val="green"/>
+        </w:rPr>
+        <w:t>Legal input</w:t>
+      </w:r>
+    </w:p>
+    <w:p>
+      <w:pPr>
+        <w:pStyle w:val="ListParagraph"/>
+        <w:numPr>
+          <w:ilvl w:val="2"/>
+          <w:numId w:val="2"/>
+        </w:numPr>
+        <w:rPr>
+          <w:sz w:val="28"/>
+          <w:highlight w:val="green"/>
+        </w:rPr>
+      </w:pPr>
+      <w:r>
+        <w:rPr>
+          <w:sz w:val="28"/>
+          <w:highlight w:val="green"/>
+        </w:rPr>
+        <w:t>Widget</w:t>
+      </w:r>
+    </w:p>
+    <w:p>
+      <w:pPr>
+        <w:pStyle w:val="ListParagraph"/>
+        <w:numPr>
+          <w:ilvl w:val="1"/>
+          <w:numId w:val="2"/>
+        </w:numPr>
+        <w:rPr>
+          <w:sz w:val="28"/>
+          <w:highlight w:val="green"/>
+        </w:rPr>
+      </w:pPr>
+      <w:proofErr w:type="spellStart"/>
+      <w:r>
+        <w:rPr>
+          <w:sz w:val="28"/>
+          <w:highlight w:val="green"/>
+        </w:rPr>
+        <w:t>Enums</w:t>
+      </w:r>
+      <w:proofErr w:type="spellEnd"/>
+    </w:p>
+    <w:p>
+      <w:pPr>
+        <w:pStyle w:val="ListParagraph"/>
+        <w:numPr>
+          <w:ilvl w:val="2"/>
+          <w:numId w:val="2"/>
+        </w:numPr>
+        <w:rPr>
+          <w:sz w:val="28"/>
+          <w:highlight w:val="green"/>
+        </w:rPr>
+      </w:pPr>
+      <w:r>
+        <w:rPr>
+          <w:sz w:val="28"/>
+          <w:highlight w:val="green"/>
+        </w:rPr>
+        <w:t>What</w:t>
+      </w:r>
+    </w:p>
+    <w:p>
+      <w:pPr>
+        <w:pStyle w:val="ListParagraph"/>
+        <w:numPr>
+          <w:ilvl w:val="2"/>
+          <w:numId w:val="2"/>
+        </w:numPr>
+        <w:rPr>
+          <w:sz w:val="28"/>
+          <w:highlight w:val="green"/>
+        </w:rPr>
+      </w:pPr>
+      <w:r>
+        <w:rPr>
+          <w:sz w:val="28"/>
+          <w:highlight w:val="green"/>
+        </w:rPr>
+        <w:t>Widget</w:t>
+      </w:r>
+    </w:p>
+    <w:p>
+      <w:pPr>
+        <w:pStyle w:val="ListParagraph"/>
+        <w:numPr>
+          <w:ilvl w:val="1"/>
+          <w:numId w:val="2"/>
+        </w:numPr>
+        <w:rPr>
+          <w:sz w:val="28"/>
+          <w:highlight w:val="green"/>
+        </w:rPr>
+      </w:pPr>
+      <w:r>
+        <w:rPr>
+          <w:sz w:val="28"/>
+          <w:highlight w:val="green"/>
+        </w:rPr>
+        <w:t>References</w:t>
+      </w:r>
+    </w:p>
+    <w:p>
+      <w:pPr>
+        <w:pStyle w:val="ListParagraph"/>
+        <w:numPr>
+          <w:ilvl w:val="2"/>
+          <w:numId w:val="2"/>
+        </w:numPr>
+        <w:rPr>
+          <w:sz w:val="28"/>
+          <w:highlight w:val="green"/>
+        </w:rPr>
+      </w:pPr>
+      <w:r>
+        <w:rPr>
+          <w:sz w:val="28"/>
+          <w:highlight w:val="green"/>
+        </w:rPr>
+        <w:t>What</w:t>
+      </w:r>
+    </w:p>
+    <w:p>
+      <w:pPr>
+        <w:pStyle w:val="ListParagraph"/>
+        <w:numPr>
+          <w:ilvl w:val="3"/>
+          <w:numId w:val="2"/>
+        </w:numPr>
+        <w:rPr>
+          <w:sz w:val="28"/>
+          <w:highlight w:val="green"/>
+        </w:rPr>
+      </w:pPr>
+      <w:r>
+        <w:rPr>
+          <w:sz w:val="28"/>
+          <w:highlight w:val="green"/>
+        </w:rPr>
+        <w:t>Conceptually</w:t>
+      </w:r>
+    </w:p>
+    <w:p>
+      <w:pPr>
+        <w:pStyle w:val="ListParagraph"/>
+        <w:numPr>
+          <w:ilvl w:val="3"/>
+          <w:numId w:val="2"/>
+        </w:numPr>
+        <w:rPr>
+          <w:sz w:val="28"/>
+          <w:highlight w:val="green"/>
+        </w:rPr>
+      </w:pPr>
+      <w:r>
+        <w:rPr>
+          <w:sz w:val="28"/>
+          <w:highlight w:val="green"/>
+        </w:rPr>
+        <w:t>Geo and term references</w:t>
+      </w:r>
+    </w:p>
+    <w:p>
+      <w:pPr>
+        <w:pStyle w:val="ListParagraph"/>
+        <w:numPr>
+          <w:ilvl w:val="3"/>
+          <w:numId w:val="2"/>
+        </w:numPr>
+        <w:rPr>
+          <w:sz w:val="28"/>
+          <w:highlight w:val="green"/>
+        </w:rPr>
+      </w:pPr>
+      <w:r>
+        <w:rPr>
+          <w:sz w:val="28"/>
+          <w:highlight w:val="green"/>
+        </w:rPr>
+        <w:t>Relationship participants</w:t>
+      </w:r>
+    </w:p>
+    <w:p>
+      <w:pPr>
+        <w:pStyle w:val="ListParagraph"/>
+        <w:numPr>
+          <w:ilvl w:val="2"/>
+          <w:numId w:val="2"/>
+        </w:numPr>
+        <w:rPr>
+          <w:sz w:val="28"/>
+          <w:highlight w:val="green"/>
+        </w:rPr>
+      </w:pPr>
+      <w:r>
+        <w:rPr>
+          <w:sz w:val="28"/>
+          <w:highlight w:val="green"/>
+        </w:rPr>
+        <w:t>Widget</w:t>
+      </w:r>
+    </w:p>
+    <w:p>
+      <w:pPr>
+        <w:pStyle w:val="ListParagraph"/>
+        <w:numPr>
+          <w:ilvl w:val="3"/>
+          <w:numId w:val="2"/>
+        </w:numPr>
+        <w:rPr>
+          <w:sz w:val="28"/>
+          <w:highlight w:val="green"/>
+        </w:rPr>
+      </w:pPr>
+      <w:r>
+        <w:rPr>
+          <w:sz w:val="28"/>
+          <w:highlight w:val="green"/>
+        </w:rPr>
+        <w:t>Edit</w:t>
+      </w:r>
+    </w:p>
+    <w:p>
+      <w:pPr>
+        <w:pStyle w:val="ListParagraph"/>
+        <w:numPr>
+          <w:ilvl w:val="4"/>
+          <w:numId w:val="2"/>
+        </w:numPr>
+        <w:rPr>
+          <w:sz w:val="28"/>
+          <w:highlight w:val="green"/>
+        </w:rPr>
+      </w:pPr>
+      <w:r>
+        <w:rPr>
+          <w:sz w:val="28"/>
+          <w:highlight w:val="green"/>
+        </w:rPr>
+        <w:t>Search process</w:t>
+      </w:r>
+    </w:p>
+    <w:p>
+      <w:pPr>
+        <w:pStyle w:val="ListParagraph"/>
+        <w:numPr>
+          <w:ilvl w:val="3"/>
+          <w:numId w:val="2"/>
+        </w:numPr>
+        <w:rPr>
+          <w:sz w:val="28"/>
+          <w:highlight w:val="green"/>
+        </w:rPr>
+      </w:pPr>
+      <w:r>
+        <w:rPr>
+          <w:sz w:val="28"/>
+          <w:highlight w:val="green"/>
+        </w:rPr>
+        <w:t>Clear value</w:t>
+      </w:r>
+    </w:p>
+    <w:p>
+      <w:pPr>
+        <w:pStyle w:val="ListParagraph"/>
+        <w:numPr>
+          <w:ilvl w:val="1"/>
+          <w:numId w:val="2"/>
+        </w:numPr>
+        <w:rPr>
+          <w:sz w:val="28"/>
+          <w:highlight w:val="green"/>
+        </w:rPr>
+      </w:pPr>
+      <w:proofErr w:type="spellStart"/>
+      <w:r>
+        <w:rPr>
+          <w:sz w:val="28"/>
+          <w:highlight w:val="green"/>
+        </w:rPr>
+        <w:t>Structs</w:t>
+      </w:r>
+      <w:proofErr w:type="spellEnd"/>
+    </w:p>
+    <w:p>
+      <w:pPr>
+        <w:pStyle w:val="ListParagraph"/>
+        <w:numPr>
+          <w:ilvl w:val="2"/>
+          <w:numId w:val="2"/>
+        </w:numPr>
+        <w:rPr>
+          <w:sz w:val="28"/>
+          <w:highlight w:val="green"/>
+        </w:rPr>
+      </w:pPr>
+      <w:r>
+        <w:rPr>
+          <w:sz w:val="28"/>
+          <w:highlight w:val="green"/>
+        </w:rPr>
+        <w:t>What</w:t>
+      </w:r>
+    </w:p>
+    <w:p>
+      <w:pPr>
+        <w:pStyle w:val="ListParagraph"/>
+        <w:numPr>
+          <w:ilvl w:val="3"/>
+          <w:numId w:val="2"/>
+        </w:numPr>
+        <w:rPr>
+          <w:sz w:val="28"/>
+          <w:highlight w:val="green"/>
+        </w:rPr>
+      </w:pPr>
+      <w:r>
+        <w:rPr>
+          <w:sz w:val="28"/>
+          <w:highlight w:val="green"/>
+        </w:rPr>
+        <w:t>Display Labels</w:t>
+      </w:r>
+    </w:p>
+    <w:p>
+      <w:pPr>
+        <w:pStyle w:val="ListParagraph"/>
+        <w:numPr>
+          <w:ilvl w:val="2"/>
+          <w:numId w:val="2"/>
+        </w:numPr>
+        <w:rPr>
+          <w:sz w:val="28"/>
+          <w:highlight w:val="green"/>
+        </w:rPr>
+      </w:pPr>
+      <w:r>
+        <w:rPr>
+          <w:sz w:val="28"/>
+          <w:highlight w:val="green"/>
+        </w:rPr>
+        <w:t>Widget</w:t>
+      </w:r>
+    </w:p>
+    <w:p>
+      <w:pPr>
+        <w:pStyle w:val="ListParagraph"/>
+        <w:numPr>
+          <w:ilvl w:val="0"/>
+          <w:numId w:val="2"/>
+        </w:numPr>
+        <w:rPr>
+          <w:sz w:val="28"/>
+          <w:highlight w:val="cyan"/>
+        </w:rPr>
+      </w:pPr>
+      <w:r>
+        <w:rPr>
+          <w:sz w:val="28"/>
+        </w:rPr>
+        <w:t>T</w:t>
+      </w:r>
+      <w:r>
+        <w:rPr>
+          <w:sz w:val="28"/>
+          <w:highlight w:val="cyan"/>
+        </w:rPr>
+        <w:t>ransactions</w:t>
+      </w:r>
+    </w:p>
+    <w:p>
+      <w:pPr>
+        <w:pStyle w:val="ListParagraph"/>
+        <w:numPr>
+          <w:ilvl w:val="1"/>
+          <w:numId w:val="2"/>
+        </w:numPr>
+        <w:rPr>
+          <w:sz w:val="28"/>
+          <w:highlight w:val="cyan"/>
+        </w:rPr>
+      </w:pPr>
+      <w:r>
+        <w:rPr>
+          <w:sz w:val="28"/>
+          <w:highlight w:val="cyan"/>
+        </w:rPr>
+        <w:t>What is a transaction?</w:t>
+      </w:r>
+    </w:p>
+    <w:p>
+      <w:pPr>
+        <w:pStyle w:val="ListParagraph"/>
+        <w:numPr>
+          <w:ilvl w:val="2"/>
+          <w:numId w:val="2"/>
+        </w:numPr>
+        <w:rPr>
+          <w:sz w:val="28"/>
+          <w:highlight w:val="cyan"/>
+        </w:rPr>
+      </w:pPr>
+      <w:r>
+        <w:rPr>
+          <w:sz w:val="28"/>
+          <w:highlight w:val="cyan"/>
+        </w:rPr>
+        <w:t>Transaction Items</w:t>
+      </w:r>
+    </w:p>
+    <w:p>
+      <w:pPr>
+        <w:pStyle w:val="ListParagraph"/>
+        <w:numPr>
+          <w:ilvl w:val="2"/>
+          <w:numId w:val="2"/>
+        </w:numPr>
+        <w:rPr>
+          <w:sz w:val="28"/>
+          <w:highlight w:val="cyan"/>
+        </w:rPr>
+      </w:pPr>
+      <w:r>
+        <w:rPr>
+          <w:sz w:val="28"/>
+          <w:highlight w:val="cyan"/>
+        </w:rPr>
+        <w:t xml:space="preserve">Transaction records </w:t>
+      </w:r>
+    </w:p>
+    <w:p>
+      <w:pPr>
+        <w:pStyle w:val="ListParagraph"/>
+        <w:numPr>
+          <w:ilvl w:val="2"/>
+          <w:numId w:val="2"/>
+        </w:numPr>
+        <w:rPr>
+          <w:sz w:val="28"/>
+          <w:highlight w:val="cyan"/>
+        </w:rPr>
+      </w:pPr>
+      <w:r>
+        <w:rPr>
+          <w:sz w:val="28"/>
+          <w:highlight w:val="cyan"/>
+        </w:rPr>
+        <w:t>Commits and rollbacks</w:t>
+      </w:r>
+    </w:p>
+    <w:p>
+      <w:pPr>
+        <w:pStyle w:val="ListParagraph"/>
+        <w:numPr>
+          <w:ilvl w:val="2"/>
+          <w:numId w:val="2"/>
+        </w:numPr>
+        <w:rPr>
+          <w:sz w:val="28"/>
+          <w:highlight w:val="cyan"/>
+        </w:rPr>
+      </w:pPr>
+      <w:r>
+        <w:rPr>
+          <w:sz w:val="28"/>
+          <w:highlight w:val="cyan"/>
+        </w:rPr>
+        <w:t>Relation to synchronization</w:t>
+      </w:r>
+    </w:p>
+    <w:p>
+      <w:pPr>
+        <w:pStyle w:val="ListParagraph"/>
+        <w:numPr>
+          <w:ilvl w:val="1"/>
+          <w:numId w:val="2"/>
+        </w:numPr>
+        <w:rPr>
+          <w:sz w:val="28"/>
+          <w:highlight w:val="cyan"/>
+        </w:rPr>
+      </w:pPr>
+      <w:r>
+        <w:rPr>
+          <w:sz w:val="28"/>
+          <w:highlight w:val="cyan"/>
+        </w:rPr>
+        <w:t>Viewing Transaction Records</w:t>
+      </w:r>
+    </w:p>
+    <w:p>
+      <w:pPr>
+        <w:pStyle w:val="ListParagraph"/>
+        <w:numPr>
+          <w:ilvl w:val="2"/>
+          <w:numId w:val="2"/>
+        </w:numPr>
+        <w:rPr>
+          <w:sz w:val="28"/>
+          <w:highlight w:val="cyan"/>
+        </w:rPr>
+      </w:pPr>
+      <w:r>
+        <w:rPr>
+          <w:sz w:val="28"/>
+          <w:highlight w:val="cyan"/>
+        </w:rPr>
+        <w:lastRenderedPageBreak/>
+        <w:t>Why?</w:t>
+      </w:r>
+    </w:p>
+    <w:p>
+      <w:pPr>
+        <w:pStyle w:val="ListParagraph"/>
+        <w:numPr>
+          <w:ilvl w:val="2"/>
+          <w:numId w:val="2"/>
+        </w:numPr>
+        <w:rPr>
+          <w:sz w:val="28"/>
+          <w:highlight w:val="cyan"/>
+        </w:rPr>
+      </w:pPr>
+      <w:r>
+        <w:rPr>
+          <w:sz w:val="28"/>
+          <w:highlight w:val="cyan"/>
+        </w:rPr>
+        <w:t>How</w:t>
+      </w:r>
+    </w:p>
+    <w:p>
+      <w:pPr>
+        <w:pStyle w:val="ListParagraph"/>
+        <w:numPr>
+          <w:ilvl w:val="2"/>
+          <w:numId w:val="2"/>
+        </w:numPr>
+        <w:rPr>
+          <w:sz w:val="28"/>
+          <w:highlight w:val="cyan"/>
+        </w:rPr>
+      </w:pPr>
+      <w:r>
+        <w:rPr>
+          <w:sz w:val="28"/>
+          <w:highlight w:val="cyan"/>
+        </w:rPr>
+        <w:t>Example</w:t>
+      </w:r>
+    </w:p>
+    <w:p>
+      <w:pPr>
+        <w:pStyle w:val="ListParagraph"/>
+        <w:numPr>
+          <w:ilvl w:val="1"/>
+          <w:numId w:val="2"/>
+        </w:numPr>
+        <w:rPr>
+          <w:sz w:val="28"/>
+        </w:rPr>
+      </w:pPr>
+      <w:r>
+        <w:rPr>
+          <w:sz w:val="28"/>
+        </w:rPr>
+        <w:t>Export Transactions</w:t>
+      </w:r>
+    </w:p>
+    <w:p>
+      <w:pPr>
+        <w:pStyle w:val="ListParagraph"/>
+        <w:numPr>
+          <w:ilvl w:val="2"/>
+          <w:numId w:val="2"/>
+        </w:numPr>
+        <w:rPr>
+          <w:sz w:val="28"/>
+        </w:rPr>
+      </w:pPr>
+      <w:r>
+        <w:rPr>
+          <w:sz w:val="28"/>
+        </w:rPr>
+        <w:t>Why?</w:t>
+      </w:r>
+    </w:p>
+    <w:p>
+      <w:pPr>
+        <w:pStyle w:val="ListParagraph"/>
+        <w:numPr>
+          <w:ilvl w:val="2"/>
+          <w:numId w:val="2"/>
+        </w:numPr>
+        <w:rPr>
+          <w:sz w:val="28"/>
+          <w:highlight w:val="cyan"/>
+        </w:rPr>
+      </w:pPr>
+      <w:r>
+        <w:rPr>
+          <w:sz w:val="28"/>
+          <w:highlight w:val="cyan"/>
+        </w:rPr>
+        <w:t>How</w:t>
+      </w:r>
+    </w:p>
+    <w:p>
+      <w:pPr>
+        <w:pStyle w:val="ListParagraph"/>
+        <w:numPr>
+          <w:ilvl w:val="3"/>
+          <w:numId w:val="2"/>
+        </w:numPr>
+        <w:rPr>
+          <w:sz w:val="28"/>
+          <w:highlight w:val="cyan"/>
+        </w:rPr>
+      </w:pPr>
+      <w:r>
+        <w:rPr>
+          <w:sz w:val="28"/>
+          <w:highlight w:val="cyan"/>
+        </w:rPr>
+        <w:t>All</w:t>
+      </w:r>
+    </w:p>
+    <w:p>
+      <w:pPr>
+        <w:pStyle w:val="ListParagraph"/>
+        <w:numPr>
+          <w:ilvl w:val="3"/>
+          <w:numId w:val="2"/>
+        </w:numPr>
+        <w:rPr>
+          <w:sz w:val="28"/>
+          <w:highlight w:val="cyan"/>
+        </w:rPr>
+      </w:pPr>
+      <w:r>
+        <w:rPr>
+          <w:sz w:val="28"/>
+          <w:highlight w:val="cyan"/>
+        </w:rPr>
+        <w:t>Range</w:t>
+      </w:r>
+    </w:p>
+    <w:p>
+      <w:pPr>
+        <w:pStyle w:val="ListParagraph"/>
+        <w:numPr>
+          <w:ilvl w:val="3"/>
+          <w:numId w:val="2"/>
+        </w:numPr>
+        <w:rPr>
+          <w:sz w:val="28"/>
+          <w:highlight w:val="cyan"/>
+        </w:rPr>
+      </w:pPr>
+      <w:r>
+        <w:rPr>
+          <w:sz w:val="28"/>
+          <w:highlight w:val="cyan"/>
+        </w:rPr>
+        <w:t>Not Exported</w:t>
+      </w:r>
+    </w:p>
+    <w:p>
+      <w:pPr>
+        <w:pStyle w:val="ListParagraph"/>
+        <w:numPr>
+          <w:ilvl w:val="2"/>
+          <w:numId w:val="2"/>
+        </w:numPr>
+        <w:rPr>
+          <w:sz w:val="28"/>
+        </w:rPr>
+      </w:pPr>
+      <w:r>
+        <w:rPr>
+          <w:sz w:val="28"/>
+        </w:rPr>
+        <w:t>Example</w:t>
+      </w:r>
+    </w:p>
+    <w:p>
+      <w:pPr>
+        <w:pStyle w:val="ListParagraph"/>
+        <w:numPr>
+          <w:ilvl w:val="1"/>
+          <w:numId w:val="2"/>
+        </w:numPr>
+        <w:rPr>
+          <w:sz w:val="28"/>
+        </w:rPr>
+      </w:pPr>
+      <w:r>
+        <w:rPr>
+          <w:sz w:val="28"/>
+        </w:rPr>
+        <w:t>Import Transaction</w:t>
+      </w:r>
+    </w:p>
+    <w:p>
+      <w:pPr>
+        <w:pStyle w:val="ListParagraph"/>
+        <w:numPr>
+          <w:ilvl w:val="2"/>
+          <w:numId w:val="2"/>
+        </w:numPr>
+        <w:rPr>
+          <w:sz w:val="28"/>
+        </w:rPr>
+      </w:pPr>
+      <w:r>
+        <w:rPr>
+          <w:sz w:val="28"/>
+        </w:rPr>
+        <w:t>Why?</w:t>
+      </w:r>
+    </w:p>
+    <w:p>
+      <w:pPr>
+        <w:pStyle w:val="ListParagraph"/>
+        <w:numPr>
+          <w:ilvl w:val="2"/>
+          <w:numId w:val="2"/>
+        </w:numPr>
+        <w:rPr>
+          <w:sz w:val="28"/>
+          <w:highlight w:val="cyan"/>
+        </w:rPr>
+      </w:pPr>
+      <w:r>
+        <w:rPr>
+          <w:sz w:val="28"/>
+          <w:highlight w:val="cyan"/>
+        </w:rPr>
+        <w:t>How</w:t>
+      </w:r>
+    </w:p>
+    <w:p>
+      <w:pPr>
+        <w:pStyle w:val="ListParagraph"/>
+        <w:numPr>
+          <w:ilvl w:val="3"/>
+          <w:numId w:val="2"/>
+        </w:numPr>
+        <w:rPr>
+          <w:sz w:val="28"/>
+          <w:highlight w:val="cyan"/>
+        </w:rPr>
+      </w:pPr>
+      <w:r>
+        <w:rPr>
+          <w:sz w:val="28"/>
+          <w:highlight w:val="cyan"/>
+        </w:rPr>
+        <w:t>Conflicts can happen</w:t>
+      </w:r>
+    </w:p>
+    <w:p>
+      <w:pPr>
+        <w:pStyle w:val="ListParagraph"/>
+        <w:numPr>
+          <w:ilvl w:val="2"/>
+          <w:numId w:val="2"/>
+        </w:numPr>
+        <w:rPr>
+          <w:sz w:val="28"/>
+          <w:highlight w:val="cyan"/>
+        </w:rPr>
+      </w:pPr>
+      <w:r>
+        <w:rPr>
+          <w:sz w:val="28"/>
+          <w:highlight w:val="cyan"/>
+        </w:rPr>
+        <w:t>Example</w:t>
+      </w:r>
+    </w:p>
+    <w:p>
+      <w:pPr>
+        <w:pStyle w:val="ListParagraph"/>
+        <w:numPr>
+          <w:ilvl w:val="0"/>
+          <w:numId w:val="2"/>
+        </w:numPr>
+        <w:rPr>
+          <w:sz w:val="28"/>
           <w:highlight w:val="magenta"/>
         </w:rPr>
       </w:pPr>
@@ -1275,7 +2530,7 @@
           <w:sz w:val="28"/>
           <w:highlight w:val="magenta"/>
         </w:rPr>
-        <w:t>Attributes</w:t>
+        <w:t>Conflicts</w:t>
       </w:r>
     </w:p>
     <w:p>
@@ -1295,14 +2550,14 @@
           <w:sz w:val="28"/>
           <w:highlight w:val="magenta"/>
         </w:rPr>
-        <w:t>Intro</w:t>
-      </w:r>
-    </w:p>
-    <w:p>
-      <w:pPr>
-        <w:pStyle w:val="ListParagraph"/>
-        <w:numPr>
-          <w:ilvl w:val="2"/>
+        <w:t>What is a conflict?</w:t>
+      </w:r>
+    </w:p>
+    <w:p>
+      <w:pPr>
+        <w:pStyle w:val="ListParagraph"/>
+        <w:numPr>
+          <w:ilvl w:val="1"/>
           <w:numId w:val="2"/>
         </w:numPr>
         <w:rPr>
@@ -1315,14 +2570,14 @@
           <w:sz w:val="28"/>
           <w:highlight w:val="magenta"/>
         </w:rPr>
-        <w:t>Name-value pair</w:t>
-      </w:r>
-    </w:p>
-    <w:p>
-      <w:pPr>
-        <w:pStyle w:val="ListParagraph"/>
-        <w:numPr>
-          <w:ilvl w:val="2"/>
+        <w:t>Generic resolution methods</w:t>
+      </w:r>
+    </w:p>
+    <w:p>
+      <w:pPr>
+        <w:pStyle w:val="ListParagraph"/>
+        <w:numPr>
+          <w:ilvl w:val="1"/>
           <w:numId w:val="2"/>
         </w:numPr>
         <w:rPr>
@@ -1335,7 +2590,7 @@
           <w:sz w:val="28"/>
           <w:highlight w:val="magenta"/>
         </w:rPr>
-        <w:t>Stored in db</w:t>
+        <w:t>Common conflict scenarios</w:t>
       </w:r>
     </w:p>
     <w:p>
@@ -1355,7 +2610,7 @@
           <w:sz w:val="28"/>
           <w:highlight w:val="magenta"/>
         </w:rPr>
-        <w:t>Benefits of having typed attributes</w:t>
+        <w:t>Uniqueness constraint</w:t>
       </w:r>
     </w:p>
     <w:p>
@@ -1375,7 +2630,7 @@
           <w:sz w:val="28"/>
           <w:highlight w:val="magenta"/>
         </w:rPr>
-        <w:t>The “No Value” concept</w:t>
+        <w:t>Missing data</w:t>
       </w:r>
     </w:p>
     <w:p>
@@ -1387,82 +2642,35 @@
         </w:numPr>
         <w:rPr>
           <w:sz w:val="28"/>
-          <w:highlight w:val="magenta"/>
-        </w:rPr>
-      </w:pPr>
-      <w:r>
-        <w:rPr>
-          <w:sz w:val="28"/>
-          <w:highlight w:val="magenta"/>
-        </w:rPr>
-        <w:t>Bool</w:t>
-      </w:r>
-      <w:r>
-        <w:rPr>
-          <w:sz w:val="28"/>
-          <w:highlight w:val="magenta"/>
-        </w:rPr>
-        <w:t>ean</w:t>
-      </w:r>
-    </w:p>
-    <w:p>
-      <w:pPr>
-        <w:pStyle w:val="ListParagraph"/>
-        <w:numPr>
-          <w:ilvl w:val="2"/>
-          <w:numId w:val="2"/>
-        </w:numPr>
-        <w:rPr>
-          <w:sz w:val="28"/>
-          <w:highlight w:val="magenta"/>
-        </w:rPr>
-      </w:pPr>
-      <w:r>
-        <w:rPr>
-          <w:sz w:val="28"/>
-          <w:highlight w:val="magenta"/>
-        </w:rPr>
-        <w:t>What</w:t>
-      </w:r>
-    </w:p>
-    <w:p>
-      <w:pPr>
-        <w:pStyle w:val="ListParagraph"/>
-        <w:numPr>
-          <w:ilvl w:val="2"/>
-          <w:numId w:val="2"/>
-        </w:numPr>
-        <w:rPr>
-          <w:sz w:val="28"/>
-          <w:highlight w:val="magenta"/>
-        </w:rPr>
-      </w:pPr>
-      <w:r>
-        <w:rPr>
-          <w:sz w:val="28"/>
-          <w:highlight w:val="magenta"/>
-        </w:rPr>
-        <w:t>Widget</w:t>
-      </w:r>
-    </w:p>
-    <w:p>
-      <w:pPr>
-        <w:pStyle w:val="ListParagraph"/>
-        <w:numPr>
-          <w:ilvl w:val="3"/>
-          <w:numId w:val="2"/>
-        </w:numPr>
-        <w:rPr>
-          <w:sz w:val="28"/>
-          <w:highlight w:val="magenta"/>
-        </w:rPr>
-      </w:pPr>
-      <w:r>
-        <w:rPr>
-          <w:sz w:val="28"/>
-          <w:highlight w:val="magenta"/>
-        </w:rPr>
-        <w:t>Display Labels</w:t>
+          <w:highlight w:val="cyan"/>
+        </w:rPr>
+      </w:pPr>
+      <w:r>
+        <w:rPr>
+          <w:sz w:val="28"/>
+          <w:highlight w:val="cyan"/>
+        </w:rPr>
+        <w:t>Specific examples</w:t>
+      </w:r>
+    </w:p>
+    <w:p>
+      <w:pPr>
+        <w:pStyle w:val="ListParagraph"/>
+        <w:numPr>
+          <w:ilvl w:val="0"/>
+          <w:numId w:val="2"/>
+        </w:numPr>
+        <w:rPr>
+          <w:sz w:val="28"/>
+          <w:highlight w:val="yellow"/>
+        </w:rPr>
+      </w:pPr>
+      <w:r>
+        <w:rPr>
+          <w:sz w:val="28"/>
+          <w:highlight w:val="yellow"/>
+        </w:rPr>
+        <w:t>Logging</w:t>
       </w:r>
     </w:p>
     <w:p>
@@ -1474,55 +2682,15 @@
         </w:numPr>
         <w:rPr>
           <w:sz w:val="28"/>
-          <w:highlight w:val="magenta"/>
-        </w:rPr>
-      </w:pPr>
-      <w:r>
-        <w:rPr>
-          <w:sz w:val="28"/>
-          <w:highlight w:val="magenta"/>
-        </w:rPr>
-        <w:t>Char/Text</w:t>
-      </w:r>
-    </w:p>
-    <w:p>
-      <w:pPr>
-        <w:pStyle w:val="ListParagraph"/>
-        <w:numPr>
-          <w:ilvl w:val="2"/>
-          <w:numId w:val="2"/>
-        </w:numPr>
-        <w:rPr>
-          <w:sz w:val="28"/>
-          <w:highlight w:val="magenta"/>
-        </w:rPr>
-      </w:pPr>
-      <w:r>
-        <w:rPr>
-          <w:sz w:val="28"/>
-          <w:highlight w:val="magenta"/>
-        </w:rPr>
-        <w:t>What</w:t>
-      </w:r>
-    </w:p>
-    <w:p>
-      <w:pPr>
-        <w:pStyle w:val="ListParagraph"/>
-        <w:numPr>
-          <w:ilvl w:val="2"/>
-          <w:numId w:val="2"/>
-        </w:numPr>
-        <w:rPr>
-          <w:sz w:val="28"/>
-          <w:highlight w:val="magenta"/>
-        </w:rPr>
-      </w:pPr>
-      <w:r>
-        <w:rPr>
-          <w:sz w:val="28"/>
-          <w:highlight w:val="magenta"/>
-        </w:rPr>
-        <w:t>Widget</w:t>
+          <w:highlight w:val="yellow"/>
+        </w:rPr>
+      </w:pPr>
+      <w:r>
+        <w:rPr>
+          <w:sz w:val="28"/>
+          <w:highlight w:val="yellow"/>
+        </w:rPr>
+        <w:t>What is it?</w:t>
       </w:r>
     </w:p>
     <w:p>
@@ -1534,95 +2702,15 @@
         </w:numPr>
         <w:rPr>
           <w:sz w:val="28"/>
-          <w:highlight w:val="magenta"/>
-        </w:rPr>
-      </w:pPr>
-      <w:r>
-        <w:rPr>
-          <w:sz w:val="28"/>
-          <w:highlight w:val="magenta"/>
-        </w:rPr>
-        <w:t>Date/Time</w:t>
-      </w:r>
-    </w:p>
-    <w:p>
-      <w:pPr>
-        <w:pStyle w:val="ListParagraph"/>
-        <w:numPr>
-          <w:ilvl w:val="2"/>
-          <w:numId w:val="2"/>
-        </w:numPr>
-        <w:rPr>
-          <w:sz w:val="28"/>
-          <w:highlight w:val="magenta"/>
-        </w:rPr>
-      </w:pPr>
-      <w:r>
-        <w:rPr>
-          <w:sz w:val="28"/>
-          <w:highlight w:val="magenta"/>
-        </w:rPr>
-        <w:t>What</w:t>
-      </w:r>
-    </w:p>
-    <w:p>
-      <w:pPr>
-        <w:pStyle w:val="ListParagraph"/>
-        <w:numPr>
-          <w:ilvl w:val="3"/>
-          <w:numId w:val="2"/>
-        </w:numPr>
-        <w:rPr>
-          <w:sz w:val="28"/>
-          <w:highlight w:val="magenta"/>
-        </w:rPr>
-      </w:pPr>
-      <w:r>
-        <w:rPr>
-          <w:sz w:val="28"/>
-          <w:highlight w:val="magenta"/>
-        </w:rPr>
-        <w:t>Time Zones</w:t>
-      </w:r>
-    </w:p>
-    <w:p>
-      <w:pPr>
-        <w:pStyle w:val="ListParagraph"/>
-        <w:numPr>
-          <w:ilvl w:val="2"/>
-          <w:numId w:val="2"/>
-        </w:numPr>
-        <w:rPr>
-          <w:sz w:val="28"/>
-          <w:highlight w:val="magenta"/>
-        </w:rPr>
-      </w:pPr>
-      <w:r>
-        <w:rPr>
-          <w:sz w:val="28"/>
-          <w:highlight w:val="magenta"/>
-        </w:rPr>
-        <w:t>Widget</w:t>
-      </w:r>
-    </w:p>
-    <w:p>
-      <w:pPr>
-        <w:pStyle w:val="ListParagraph"/>
-        <w:numPr>
-          <w:ilvl w:val="3"/>
-          <w:numId w:val="2"/>
-        </w:numPr>
-        <w:rPr>
-          <w:sz w:val="28"/>
-          <w:highlight w:val="magenta"/>
-        </w:rPr>
-      </w:pPr>
-      <w:r>
-        <w:rPr>
-          <w:sz w:val="28"/>
-          <w:highlight w:val="magenta"/>
-        </w:rPr>
-        <w:t>Localization</w:t>
+          <w:highlight w:val="yellow"/>
+        </w:rPr>
+      </w:pPr>
+      <w:r>
+        <w:rPr>
+          <w:sz w:val="28"/>
+          <w:highlight w:val="yellow"/>
+        </w:rPr>
+        <w:t>Why do we do it?</w:t>
       </w:r>
     </w:p>
     <w:p>
@@ -1634,95 +2722,55 @@
         </w:numPr>
         <w:rPr>
           <w:sz w:val="28"/>
-          <w:highlight w:val="magenta"/>
-        </w:rPr>
-      </w:pPr>
-      <w:r>
-        <w:rPr>
-          <w:sz w:val="28"/>
-          <w:highlight w:val="magenta"/>
-        </w:rPr>
-        <w:t>Numbers</w:t>
-      </w:r>
-    </w:p>
-    <w:p>
-      <w:pPr>
-        <w:pStyle w:val="ListParagraph"/>
-        <w:numPr>
-          <w:ilvl w:val="2"/>
-          <w:numId w:val="2"/>
-        </w:numPr>
-        <w:rPr>
-          <w:sz w:val="28"/>
-          <w:highlight w:val="magenta"/>
-        </w:rPr>
-      </w:pPr>
-      <w:r>
-        <w:rPr>
-          <w:sz w:val="28"/>
-          <w:highlight w:val="magenta"/>
-        </w:rPr>
-        <w:t>What</w:t>
-      </w:r>
-    </w:p>
-    <w:p>
-      <w:pPr>
-        <w:pStyle w:val="ListParagraph"/>
-        <w:numPr>
-          <w:ilvl w:val="3"/>
-          <w:numId w:val="2"/>
-        </w:numPr>
-        <w:rPr>
-          <w:sz w:val="28"/>
-          <w:highlight w:val="magenta"/>
-        </w:rPr>
-      </w:pPr>
-      <w:r>
-        <w:rPr>
-          <w:sz w:val="28"/>
-          <w:highlight w:val="magenta"/>
-        </w:rPr>
-        <w:t>Ints vs floats</w:t>
-      </w:r>
-    </w:p>
-    <w:p>
-      <w:pPr>
-        <w:pStyle w:val="ListParagraph"/>
-        <w:numPr>
-          <w:ilvl w:val="3"/>
-          <w:numId w:val="2"/>
-        </w:numPr>
-        <w:rPr>
-          <w:sz w:val="28"/>
-          <w:highlight w:val="magenta"/>
-        </w:rPr>
-      </w:pPr>
-      <w:r>
-        <w:rPr>
-          <w:sz w:val="28"/>
-          <w:highlight w:val="magenta"/>
-        </w:rPr>
-        <w:t>Legal input</w:t>
-      </w:r>
-    </w:p>
-    <w:p>
-      <w:pPr>
-        <w:pStyle w:val="ListParagraph"/>
-        <w:numPr>
-          <w:ilvl w:val="2"/>
-          <w:numId w:val="2"/>
-        </w:numPr>
-        <w:rPr>
-          <w:sz w:val="28"/>
-          <w:highlight w:val="magenta"/>
-        </w:rPr>
-      </w:pPr>
-      <w:r>
-        <w:rPr>
-          <w:sz w:val="28"/>
-          <w:highlight w:val="magenta"/>
-        </w:rPr>
-        <w:t>Widget</w:t>
+          <w:highlight w:val="yellow"/>
+        </w:rPr>
+      </w:pPr>
+      <w:r>
+        <w:rPr>
+          <w:sz w:val="28"/>
+          <w:highlight w:val="yellow"/>
+        </w:rPr>
+        <w:t>Where?</w:t>
+      </w:r>
+    </w:p>
+    <w:p>
+      <w:pPr>
+        <w:pStyle w:val="ListParagraph"/>
+        <w:numPr>
+          <w:ilvl w:val="2"/>
+          <w:numId w:val="2"/>
+        </w:numPr>
+        <w:rPr>
+          <w:sz w:val="28"/>
+          <w:highlight w:val="cyan"/>
+        </w:rPr>
+      </w:pPr>
+      <w:r>
+        <w:rPr>
+          <w:sz w:val="28"/>
+          <w:highlight w:val="cyan"/>
+        </w:rPr>
+        <w:t>Change the log levels</w:t>
+      </w:r>
+    </w:p>
+    <w:p>
+      <w:pPr>
+        <w:pStyle w:val="ListParagraph"/>
+        <w:numPr>
+          <w:ilvl w:val="2"/>
+          <w:numId w:val="2"/>
+        </w:numPr>
+        <w:rPr>
+          <w:sz w:val="28"/>
+          <w:highlight w:val="yellow"/>
+        </w:rPr>
+      </w:pPr>
+      <w:r>
+        <w:rPr>
+          <w:sz w:val="28"/>
+          <w:highlight w:val="yellow"/>
+        </w:rPr>
+        <w:t>Log file locations</w:t>
       </w:r>
     </w:p>
     <w:p>
@@ -1734,902 +2782,6 @@
         </w:numPr>
         <w:rPr>
           <w:sz w:val="28"/>
-          <w:highlight w:val="magenta"/>
-        </w:rPr>
-      </w:pPr>
-      <w:r>
-        <w:rPr>
-          <w:sz w:val="28"/>
-          <w:highlight w:val="magenta"/>
-        </w:rPr>
-        <w:t>Enums</w:t>
-      </w:r>
-    </w:p>
-    <w:p>
-      <w:pPr>
-        <w:pStyle w:val="ListParagraph"/>
-        <w:numPr>
-          <w:ilvl w:val="2"/>
-          <w:numId w:val="2"/>
-        </w:numPr>
-        <w:rPr>
-          <w:sz w:val="28"/>
-          <w:highlight w:val="magenta"/>
-        </w:rPr>
-      </w:pPr>
-      <w:r>
-        <w:rPr>
-          <w:sz w:val="28"/>
-          <w:highlight w:val="magenta"/>
-        </w:rPr>
-        <w:t>What</w:t>
-      </w:r>
-    </w:p>
-    <w:p>
-      <w:pPr>
-        <w:pStyle w:val="ListParagraph"/>
-        <w:numPr>
-          <w:ilvl w:val="2"/>
-          <w:numId w:val="2"/>
-        </w:numPr>
-        <w:rPr>
-          <w:sz w:val="28"/>
-          <w:highlight w:val="magenta"/>
-        </w:rPr>
-      </w:pPr>
-      <w:r>
-        <w:rPr>
-          <w:sz w:val="28"/>
-          <w:highlight w:val="magenta"/>
-        </w:rPr>
-        <w:t>Widget</w:t>
-      </w:r>
-    </w:p>
-    <w:p>
-      <w:pPr>
-        <w:pStyle w:val="ListParagraph"/>
-        <w:numPr>
-          <w:ilvl w:val="1"/>
-          <w:numId w:val="2"/>
-        </w:numPr>
-        <w:rPr>
-          <w:sz w:val="28"/>
-          <w:highlight w:val="magenta"/>
-        </w:rPr>
-      </w:pPr>
-      <w:r>
-        <w:rPr>
-          <w:sz w:val="28"/>
-          <w:highlight w:val="magenta"/>
-        </w:rPr>
-        <w:t>References</w:t>
-      </w:r>
-    </w:p>
-    <w:p>
-      <w:pPr>
-        <w:pStyle w:val="ListParagraph"/>
-        <w:numPr>
-          <w:ilvl w:val="2"/>
-          <w:numId w:val="2"/>
-        </w:numPr>
-        <w:rPr>
-          <w:sz w:val="28"/>
-          <w:highlight w:val="magenta"/>
-        </w:rPr>
-      </w:pPr>
-      <w:r>
-        <w:rPr>
-          <w:sz w:val="28"/>
-          <w:highlight w:val="magenta"/>
-        </w:rPr>
-        <w:t>What</w:t>
-      </w:r>
-    </w:p>
-    <w:p>
-      <w:pPr>
-        <w:pStyle w:val="ListParagraph"/>
-        <w:numPr>
-          <w:ilvl w:val="3"/>
-          <w:numId w:val="2"/>
-        </w:numPr>
-        <w:rPr>
-          <w:sz w:val="28"/>
-          <w:highlight w:val="magenta"/>
-        </w:rPr>
-      </w:pPr>
-      <w:r>
-        <w:rPr>
-          <w:sz w:val="28"/>
-          <w:highlight w:val="magenta"/>
-        </w:rPr>
-        <w:t>Conceptually</w:t>
-      </w:r>
-    </w:p>
-    <w:p>
-      <w:pPr>
-        <w:pStyle w:val="ListParagraph"/>
-        <w:numPr>
-          <w:ilvl w:val="3"/>
-          <w:numId w:val="2"/>
-        </w:numPr>
-        <w:rPr>
-          <w:sz w:val="28"/>
-          <w:highlight w:val="magenta"/>
-        </w:rPr>
-      </w:pPr>
-      <w:r>
-        <w:rPr>
-          <w:sz w:val="28"/>
-          <w:highlight w:val="magenta"/>
-        </w:rPr>
-        <w:t>Geo and term references</w:t>
-      </w:r>
-    </w:p>
-    <w:p>
-      <w:pPr>
-        <w:pStyle w:val="ListParagraph"/>
-        <w:numPr>
-          <w:ilvl w:val="3"/>
-          <w:numId w:val="2"/>
-        </w:numPr>
-        <w:rPr>
-          <w:sz w:val="28"/>
-          <w:highlight w:val="magenta"/>
-        </w:rPr>
-      </w:pPr>
-      <w:r>
-        <w:rPr>
-          <w:sz w:val="28"/>
-          <w:highlight w:val="magenta"/>
-        </w:rPr>
-        <w:t>Relationship participants</w:t>
-      </w:r>
-    </w:p>
-    <w:p>
-      <w:pPr>
-        <w:pStyle w:val="ListParagraph"/>
-        <w:numPr>
-          <w:ilvl w:val="2"/>
-          <w:numId w:val="2"/>
-        </w:numPr>
-        <w:rPr>
-          <w:sz w:val="28"/>
-          <w:highlight w:val="magenta"/>
-        </w:rPr>
-      </w:pPr>
-      <w:r>
-        <w:rPr>
-          <w:sz w:val="28"/>
-          <w:highlight w:val="magenta"/>
-        </w:rPr>
-        <w:t>Widget</w:t>
-      </w:r>
-    </w:p>
-    <w:p>
-      <w:pPr>
-        <w:pStyle w:val="ListParagraph"/>
-        <w:numPr>
-          <w:ilvl w:val="3"/>
-          <w:numId w:val="2"/>
-        </w:numPr>
-        <w:rPr>
-          <w:sz w:val="28"/>
-          <w:highlight w:val="magenta"/>
-        </w:rPr>
-      </w:pPr>
-      <w:r>
-        <w:rPr>
-          <w:sz w:val="28"/>
-          <w:highlight w:val="magenta"/>
-        </w:rPr>
-        <w:t>Edit</w:t>
-      </w:r>
-    </w:p>
-    <w:p>
-      <w:pPr>
-        <w:pStyle w:val="ListParagraph"/>
-        <w:numPr>
-          <w:ilvl w:val="4"/>
-          <w:numId w:val="2"/>
-        </w:numPr>
-        <w:rPr>
-          <w:sz w:val="28"/>
-          <w:highlight w:val="magenta"/>
-        </w:rPr>
-      </w:pPr>
-      <w:r>
-        <w:rPr>
-          <w:sz w:val="28"/>
-          <w:highlight w:val="magenta"/>
-        </w:rPr>
-        <w:t>Search process</w:t>
-      </w:r>
-    </w:p>
-    <w:p>
-      <w:pPr>
-        <w:pStyle w:val="ListParagraph"/>
-        <w:numPr>
-          <w:ilvl w:val="3"/>
-          <w:numId w:val="2"/>
-        </w:numPr>
-        <w:rPr>
-          <w:sz w:val="28"/>
-          <w:highlight w:val="magenta"/>
-        </w:rPr>
-      </w:pPr>
-      <w:r>
-        <w:rPr>
-          <w:sz w:val="28"/>
-          <w:highlight w:val="magenta"/>
-        </w:rPr>
-        <w:t>Clear value</w:t>
-      </w:r>
-    </w:p>
-    <w:p>
-      <w:pPr>
-        <w:pStyle w:val="ListParagraph"/>
-        <w:numPr>
-          <w:ilvl w:val="1"/>
-          <w:numId w:val="2"/>
-        </w:numPr>
-        <w:rPr>
-          <w:sz w:val="28"/>
-          <w:highlight w:val="magenta"/>
-        </w:rPr>
-      </w:pPr>
-      <w:r>
-        <w:rPr>
-          <w:sz w:val="28"/>
-          <w:highlight w:val="magenta"/>
-        </w:rPr>
-        <w:t>Structs</w:t>
-      </w:r>
-    </w:p>
-    <w:p>
-      <w:pPr>
-        <w:pStyle w:val="ListParagraph"/>
-        <w:numPr>
-          <w:ilvl w:val="2"/>
-          <w:numId w:val="2"/>
-        </w:numPr>
-        <w:rPr>
-          <w:sz w:val="28"/>
-          <w:highlight w:val="magenta"/>
-        </w:rPr>
-      </w:pPr>
-      <w:r>
-        <w:rPr>
-          <w:sz w:val="28"/>
-          <w:highlight w:val="magenta"/>
-        </w:rPr>
-        <w:t>What</w:t>
-      </w:r>
-    </w:p>
-    <w:p>
-      <w:pPr>
-        <w:pStyle w:val="ListParagraph"/>
-        <w:numPr>
-          <w:ilvl w:val="3"/>
-          <w:numId w:val="2"/>
-        </w:numPr>
-        <w:rPr>
-          <w:sz w:val="28"/>
-          <w:highlight w:val="magenta"/>
-        </w:rPr>
-      </w:pPr>
-      <w:r>
-        <w:rPr>
-          <w:sz w:val="28"/>
-          <w:highlight w:val="magenta"/>
-        </w:rPr>
-        <w:t>Display Labels</w:t>
-      </w:r>
-    </w:p>
-    <w:p>
-      <w:pPr>
-        <w:pStyle w:val="ListParagraph"/>
-        <w:numPr>
-          <w:ilvl w:val="2"/>
-          <w:numId w:val="2"/>
-        </w:numPr>
-        <w:rPr>
-          <w:sz w:val="28"/>
-          <w:highlight w:val="magenta"/>
-        </w:rPr>
-      </w:pPr>
-      <w:r>
-        <w:rPr>
-          <w:sz w:val="28"/>
-          <w:highlight w:val="magenta"/>
-        </w:rPr>
-        <w:t>Widget</w:t>
-      </w:r>
-    </w:p>
-    <w:p>
-      <w:pPr>
-        <w:pStyle w:val="ListParagraph"/>
-        <w:numPr>
-          <w:ilvl w:val="0"/>
-          <w:numId w:val="2"/>
-        </w:numPr>
-        <w:rPr>
-          <w:sz w:val="28"/>
-          <w:highlight w:val="cyan"/>
-        </w:rPr>
-      </w:pPr>
-      <w:r>
-        <w:rPr>
-          <w:sz w:val="28"/>
-        </w:rPr>
-        <w:t>T</w:t>
-      </w:r>
-      <w:r>
-        <w:rPr>
-          <w:sz w:val="28"/>
-          <w:highlight w:val="cyan"/>
-        </w:rPr>
-        <w:t>ransactions</w:t>
-      </w:r>
-    </w:p>
-    <w:p>
-      <w:pPr>
-        <w:pStyle w:val="ListParagraph"/>
-        <w:numPr>
-          <w:ilvl w:val="1"/>
-          <w:numId w:val="2"/>
-        </w:numPr>
-        <w:rPr>
-          <w:sz w:val="28"/>
-          <w:highlight w:val="cyan"/>
-        </w:rPr>
-      </w:pPr>
-      <w:r>
-        <w:rPr>
-          <w:sz w:val="28"/>
-          <w:highlight w:val="cyan"/>
-        </w:rPr>
-        <w:t>What is a transaction?</w:t>
-      </w:r>
-    </w:p>
-    <w:p>
-      <w:pPr>
-        <w:pStyle w:val="ListParagraph"/>
-        <w:numPr>
-          <w:ilvl w:val="2"/>
-          <w:numId w:val="2"/>
-        </w:numPr>
-        <w:rPr>
-          <w:sz w:val="28"/>
-          <w:highlight w:val="cyan"/>
-        </w:rPr>
-      </w:pPr>
-      <w:r>
-        <w:rPr>
-          <w:sz w:val="28"/>
-          <w:highlight w:val="cyan"/>
-        </w:rPr>
-        <w:t>Transaction Items</w:t>
-      </w:r>
-    </w:p>
-    <w:p>
-      <w:pPr>
-        <w:pStyle w:val="ListParagraph"/>
-        <w:numPr>
-          <w:ilvl w:val="2"/>
-          <w:numId w:val="2"/>
-        </w:numPr>
-        <w:rPr>
-          <w:sz w:val="28"/>
-          <w:highlight w:val="cyan"/>
-        </w:rPr>
-      </w:pPr>
-      <w:r>
-        <w:rPr>
-          <w:sz w:val="28"/>
-          <w:highlight w:val="cyan"/>
-        </w:rPr>
-        <w:t xml:space="preserve">Transaction records </w:t>
-      </w:r>
-    </w:p>
-    <w:p>
-      <w:pPr>
-        <w:pStyle w:val="ListParagraph"/>
-        <w:numPr>
-          <w:ilvl w:val="2"/>
-          <w:numId w:val="2"/>
-        </w:numPr>
-        <w:rPr>
-          <w:sz w:val="28"/>
-          <w:highlight w:val="cyan"/>
-        </w:rPr>
-      </w:pPr>
-      <w:r>
-        <w:rPr>
-          <w:sz w:val="28"/>
-          <w:highlight w:val="cyan"/>
-        </w:rPr>
-        <w:t>Commits and rollbacks</w:t>
-      </w:r>
-    </w:p>
-    <w:p>
-      <w:pPr>
-        <w:pStyle w:val="ListParagraph"/>
-        <w:numPr>
-          <w:ilvl w:val="2"/>
-          <w:numId w:val="2"/>
-        </w:numPr>
-        <w:rPr>
-          <w:sz w:val="28"/>
-          <w:highlight w:val="cyan"/>
-        </w:rPr>
-      </w:pPr>
-      <w:r>
-        <w:rPr>
-          <w:sz w:val="28"/>
-          <w:highlight w:val="cyan"/>
-        </w:rPr>
-        <w:t>Relation to synchronization</w:t>
-      </w:r>
-    </w:p>
-    <w:p>
-      <w:pPr>
-        <w:pStyle w:val="ListParagraph"/>
-        <w:numPr>
-          <w:ilvl w:val="1"/>
-          <w:numId w:val="2"/>
-        </w:numPr>
-        <w:rPr>
-          <w:sz w:val="28"/>
-          <w:highlight w:val="cyan"/>
-        </w:rPr>
-      </w:pPr>
-      <w:r>
-        <w:rPr>
-          <w:sz w:val="28"/>
-          <w:highlight w:val="cyan"/>
-        </w:rPr>
-        <w:t>Viewing Transaction Records</w:t>
-      </w:r>
-    </w:p>
-    <w:p>
-      <w:pPr>
-        <w:pStyle w:val="ListParagraph"/>
-        <w:numPr>
-          <w:ilvl w:val="2"/>
-          <w:numId w:val="2"/>
-        </w:numPr>
-        <w:rPr>
-          <w:sz w:val="28"/>
-          <w:highlight w:val="cyan"/>
-        </w:rPr>
-      </w:pPr>
-      <w:r>
-        <w:rPr>
-          <w:sz w:val="28"/>
-          <w:highlight w:val="cyan"/>
-        </w:rPr>
-        <w:t>Why?</w:t>
-      </w:r>
-    </w:p>
-    <w:p>
-      <w:pPr>
-        <w:pStyle w:val="ListParagraph"/>
-        <w:numPr>
-          <w:ilvl w:val="2"/>
-          <w:numId w:val="2"/>
-        </w:numPr>
-        <w:rPr>
-          <w:sz w:val="28"/>
-          <w:highlight w:val="cyan"/>
-        </w:rPr>
-      </w:pPr>
-      <w:r>
-        <w:rPr>
-          <w:sz w:val="28"/>
-          <w:highlight w:val="cyan"/>
-        </w:rPr>
-        <w:t>How</w:t>
-      </w:r>
-    </w:p>
-    <w:p>
-      <w:pPr>
-        <w:pStyle w:val="ListParagraph"/>
-        <w:numPr>
-          <w:ilvl w:val="2"/>
-          <w:numId w:val="2"/>
-        </w:numPr>
-        <w:rPr>
-          <w:sz w:val="28"/>
-          <w:highlight w:val="cyan"/>
-        </w:rPr>
-      </w:pPr>
-      <w:r>
-        <w:rPr>
-          <w:sz w:val="28"/>
-          <w:highlight w:val="cyan"/>
-        </w:rPr>
-        <w:t>Example</w:t>
-      </w:r>
-    </w:p>
-    <w:p>
-      <w:pPr>
-        <w:pStyle w:val="ListParagraph"/>
-        <w:numPr>
-          <w:ilvl w:val="1"/>
-          <w:numId w:val="2"/>
-        </w:numPr>
-        <w:rPr>
-          <w:sz w:val="28"/>
-        </w:rPr>
-      </w:pPr>
-      <w:r>
-        <w:rPr>
-          <w:sz w:val="28"/>
-        </w:rPr>
-        <w:t>Export Transactions</w:t>
-      </w:r>
-    </w:p>
-    <w:p>
-      <w:pPr>
-        <w:pStyle w:val="ListParagraph"/>
-        <w:numPr>
-          <w:ilvl w:val="2"/>
-          <w:numId w:val="2"/>
-        </w:numPr>
-        <w:rPr>
-          <w:sz w:val="28"/>
-        </w:rPr>
-      </w:pPr>
-      <w:r>
-        <w:rPr>
-          <w:sz w:val="28"/>
-        </w:rPr>
-        <w:t>Why?</w:t>
-      </w:r>
-    </w:p>
-    <w:p>
-      <w:pPr>
-        <w:pStyle w:val="ListParagraph"/>
-        <w:numPr>
-          <w:ilvl w:val="2"/>
-          <w:numId w:val="2"/>
-        </w:numPr>
-        <w:rPr>
-          <w:sz w:val="28"/>
-          <w:highlight w:val="cyan"/>
-        </w:rPr>
-      </w:pPr>
-      <w:r>
-        <w:rPr>
-          <w:sz w:val="28"/>
-          <w:highlight w:val="cyan"/>
-        </w:rPr>
-        <w:t>How</w:t>
-      </w:r>
-    </w:p>
-    <w:p>
-      <w:pPr>
-        <w:pStyle w:val="ListParagraph"/>
-        <w:numPr>
-          <w:ilvl w:val="3"/>
-          <w:numId w:val="2"/>
-        </w:numPr>
-        <w:rPr>
-          <w:sz w:val="28"/>
-          <w:highlight w:val="cyan"/>
-        </w:rPr>
-      </w:pPr>
-      <w:r>
-        <w:rPr>
-          <w:sz w:val="28"/>
-          <w:highlight w:val="cyan"/>
-        </w:rPr>
-        <w:t>All</w:t>
-      </w:r>
-    </w:p>
-    <w:p>
-      <w:pPr>
-        <w:pStyle w:val="ListParagraph"/>
-        <w:numPr>
-          <w:ilvl w:val="3"/>
-          <w:numId w:val="2"/>
-        </w:numPr>
-        <w:rPr>
-          <w:sz w:val="28"/>
-          <w:highlight w:val="cyan"/>
-        </w:rPr>
-      </w:pPr>
-      <w:r>
-        <w:rPr>
-          <w:sz w:val="28"/>
-          <w:highlight w:val="cyan"/>
-        </w:rPr>
-        <w:t>Range</w:t>
-      </w:r>
-    </w:p>
-    <w:p>
-      <w:pPr>
-        <w:pStyle w:val="ListParagraph"/>
-        <w:numPr>
-          <w:ilvl w:val="3"/>
-          <w:numId w:val="2"/>
-        </w:numPr>
-        <w:rPr>
-          <w:sz w:val="28"/>
-          <w:highlight w:val="cyan"/>
-        </w:rPr>
-      </w:pPr>
-      <w:r>
-        <w:rPr>
-          <w:sz w:val="28"/>
-          <w:highlight w:val="cyan"/>
-        </w:rPr>
-        <w:t>Not Exported</w:t>
-      </w:r>
-    </w:p>
-    <w:p>
-      <w:pPr>
-        <w:pStyle w:val="ListParagraph"/>
-        <w:numPr>
-          <w:ilvl w:val="2"/>
-          <w:numId w:val="2"/>
-        </w:numPr>
-        <w:rPr>
-          <w:sz w:val="28"/>
-        </w:rPr>
-      </w:pPr>
-      <w:r>
-        <w:rPr>
-          <w:sz w:val="28"/>
-        </w:rPr>
-        <w:t>Example</w:t>
-      </w:r>
-    </w:p>
-    <w:p>
-      <w:pPr>
-        <w:pStyle w:val="ListParagraph"/>
-        <w:numPr>
-          <w:ilvl w:val="1"/>
-          <w:numId w:val="2"/>
-        </w:numPr>
-        <w:rPr>
-          <w:sz w:val="28"/>
-        </w:rPr>
-      </w:pPr>
-      <w:r>
-        <w:rPr>
-          <w:sz w:val="28"/>
-        </w:rPr>
-        <w:t>Import Transaction</w:t>
-      </w:r>
-    </w:p>
-    <w:p>
-      <w:pPr>
-        <w:pStyle w:val="ListParagraph"/>
-        <w:numPr>
-          <w:ilvl w:val="2"/>
-          <w:numId w:val="2"/>
-        </w:numPr>
-        <w:rPr>
-          <w:sz w:val="28"/>
-        </w:rPr>
-      </w:pPr>
-      <w:r>
-        <w:rPr>
-          <w:sz w:val="28"/>
-        </w:rPr>
-        <w:t>Why?</w:t>
-      </w:r>
-    </w:p>
-    <w:p>
-      <w:pPr>
-        <w:pStyle w:val="ListParagraph"/>
-        <w:numPr>
-          <w:ilvl w:val="2"/>
-          <w:numId w:val="2"/>
-        </w:numPr>
-        <w:rPr>
-          <w:sz w:val="28"/>
-          <w:highlight w:val="cyan"/>
-        </w:rPr>
-      </w:pPr>
-      <w:r>
-        <w:rPr>
-          <w:sz w:val="28"/>
-          <w:highlight w:val="cyan"/>
-        </w:rPr>
-        <w:t>How</w:t>
-      </w:r>
-    </w:p>
-    <w:p>
-      <w:pPr>
-        <w:pStyle w:val="ListParagraph"/>
-        <w:numPr>
-          <w:ilvl w:val="3"/>
-          <w:numId w:val="2"/>
-        </w:numPr>
-        <w:rPr>
-          <w:sz w:val="28"/>
-          <w:highlight w:val="cyan"/>
-        </w:rPr>
-      </w:pPr>
-      <w:r>
-        <w:rPr>
-          <w:sz w:val="28"/>
-          <w:highlight w:val="cyan"/>
-        </w:rPr>
-        <w:t>Conflicts can happen</w:t>
-      </w:r>
-    </w:p>
-    <w:p>
-      <w:pPr>
-        <w:pStyle w:val="ListParagraph"/>
-        <w:numPr>
-          <w:ilvl w:val="2"/>
-          <w:numId w:val="2"/>
-        </w:numPr>
-        <w:rPr>
-          <w:sz w:val="28"/>
-          <w:highlight w:val="cyan"/>
-        </w:rPr>
-      </w:pPr>
-      <w:r>
-        <w:rPr>
-          <w:sz w:val="28"/>
-          <w:highlight w:val="cyan"/>
-        </w:rPr>
-        <w:t>Example</w:t>
-      </w:r>
-    </w:p>
-    <w:p>
-      <w:pPr>
-        <w:pStyle w:val="ListParagraph"/>
-        <w:numPr>
-          <w:ilvl w:val="0"/>
-          <w:numId w:val="2"/>
-        </w:numPr>
-        <w:rPr>
-          <w:sz w:val="28"/>
-          <w:highlight w:val="magenta"/>
-        </w:rPr>
-      </w:pPr>
-      <w:r>
-        <w:rPr>
-          <w:sz w:val="28"/>
-          <w:highlight w:val="magenta"/>
-        </w:rPr>
-        <w:t>Conflicts</w:t>
-      </w:r>
-    </w:p>
-    <w:p>
-      <w:pPr>
-        <w:pStyle w:val="ListParagraph"/>
-        <w:numPr>
-          <w:ilvl w:val="1"/>
-          <w:numId w:val="2"/>
-        </w:numPr>
-        <w:rPr>
-          <w:sz w:val="28"/>
-          <w:highlight w:val="magenta"/>
-        </w:rPr>
-      </w:pPr>
-      <w:r>
-        <w:rPr>
-          <w:sz w:val="28"/>
-          <w:highlight w:val="magenta"/>
-        </w:rPr>
-        <w:t>What is a conflict?</w:t>
-      </w:r>
-    </w:p>
-    <w:p>
-      <w:pPr>
-        <w:pStyle w:val="ListParagraph"/>
-        <w:numPr>
-          <w:ilvl w:val="1"/>
-          <w:numId w:val="2"/>
-        </w:numPr>
-        <w:rPr>
-          <w:sz w:val="28"/>
-          <w:highlight w:val="magenta"/>
-        </w:rPr>
-      </w:pPr>
-      <w:r>
-        <w:rPr>
-          <w:sz w:val="28"/>
-          <w:highlight w:val="magenta"/>
-        </w:rPr>
-        <w:t>Generic resolution methods</w:t>
-      </w:r>
-    </w:p>
-    <w:p>
-      <w:pPr>
-        <w:pStyle w:val="ListParagraph"/>
-        <w:numPr>
-          <w:ilvl w:val="1"/>
-          <w:numId w:val="2"/>
-        </w:numPr>
-        <w:rPr>
-          <w:sz w:val="28"/>
-          <w:highlight w:val="magenta"/>
-        </w:rPr>
-      </w:pPr>
-      <w:r>
-        <w:rPr>
-          <w:sz w:val="28"/>
-          <w:highlight w:val="magenta"/>
-        </w:rPr>
-        <w:t>Common conflict scenarios</w:t>
-      </w:r>
-    </w:p>
-    <w:p>
-      <w:pPr>
-        <w:pStyle w:val="ListParagraph"/>
-        <w:numPr>
-          <w:ilvl w:val="2"/>
-          <w:numId w:val="2"/>
-        </w:numPr>
-        <w:rPr>
-          <w:sz w:val="28"/>
-          <w:highlight w:val="magenta"/>
-        </w:rPr>
-      </w:pPr>
-      <w:r>
-        <w:rPr>
-          <w:sz w:val="28"/>
-          <w:highlight w:val="magenta"/>
-        </w:rPr>
-        <w:t>Uniqueness constraint</w:t>
-      </w:r>
-    </w:p>
-    <w:p>
-      <w:pPr>
-        <w:pStyle w:val="ListParagraph"/>
-        <w:numPr>
-          <w:ilvl w:val="2"/>
-          <w:numId w:val="2"/>
-        </w:numPr>
-        <w:rPr>
-          <w:sz w:val="28"/>
-          <w:highlight w:val="magenta"/>
-        </w:rPr>
-      </w:pPr>
-      <w:r>
-        <w:rPr>
-          <w:sz w:val="28"/>
-          <w:highlight w:val="magenta"/>
-        </w:rPr>
-        <w:t>Missing data</w:t>
-      </w:r>
-    </w:p>
-    <w:p>
-      <w:pPr>
-        <w:pStyle w:val="ListParagraph"/>
-        <w:numPr>
-          <w:ilvl w:val="1"/>
-          <w:numId w:val="2"/>
-        </w:numPr>
-        <w:rPr>
-          <w:sz w:val="28"/>
-          <w:highlight w:val="cyan"/>
-        </w:rPr>
-      </w:pPr>
-      <w:r>
-        <w:rPr>
-          <w:sz w:val="28"/>
-          <w:highlight w:val="cyan"/>
-        </w:rPr>
-        <w:t>Specific examples</w:t>
-      </w:r>
-    </w:p>
-    <w:p>
-      <w:pPr>
-        <w:pStyle w:val="ListParagraph"/>
-        <w:numPr>
-          <w:ilvl w:val="0"/>
-          <w:numId w:val="2"/>
-        </w:numPr>
-        <w:rPr>
-          <w:sz w:val="28"/>
           <w:highlight w:val="yellow"/>
         </w:rPr>
       </w:pPr>
@@ -2638,14 +2790,14 @@
           <w:sz w:val="28"/>
           <w:highlight w:val="yellow"/>
         </w:rPr>
-        <w:t>Logging</w:t>
-      </w:r>
-    </w:p>
-    <w:p>
-      <w:pPr>
-        <w:pStyle w:val="ListParagraph"/>
-        <w:numPr>
-          <w:ilvl w:val="1"/>
+        <w:t>How to use it</w:t>
+      </w:r>
+    </w:p>
+    <w:p>
+      <w:pPr>
+        <w:pStyle w:val="ListParagraph"/>
+        <w:numPr>
+          <w:ilvl w:val="2"/>
           <w:numId w:val="2"/>
         </w:numPr>
         <w:rPr>
@@ -2658,14 +2810,14 @@
           <w:sz w:val="28"/>
           <w:highlight w:val="yellow"/>
         </w:rPr>
-        <w:t>What is it?</w:t>
-      </w:r>
-    </w:p>
-    <w:p>
-      <w:pPr>
-        <w:pStyle w:val="ListParagraph"/>
-        <w:numPr>
-          <w:ilvl w:val="1"/>
+        <w:t>Chainsaw</w:t>
+      </w:r>
+    </w:p>
+    <w:p>
+      <w:pPr>
+        <w:pStyle w:val="ListParagraph"/>
+        <w:numPr>
+          <w:ilvl w:val="2"/>
           <w:numId w:val="2"/>
         </w:numPr>
         <w:rPr>
@@ -2678,136 +2830,16 @@
           <w:sz w:val="28"/>
           <w:highlight w:val="yellow"/>
         </w:rPr>
-        <w:t>Why do we do it?</w:t>
-      </w:r>
-    </w:p>
-    <w:p>
-      <w:pPr>
-        <w:pStyle w:val="ListParagraph"/>
-        <w:numPr>
-          <w:ilvl w:val="1"/>
-          <w:numId w:val="2"/>
-        </w:numPr>
+        <w:t>Debugging</w:t>
+      </w:r>
+    </w:p>
+    <w:p>
+      <w:pPr>
         <w:rPr>
           <w:sz w:val="28"/>
           <w:highlight w:val="yellow"/>
         </w:rPr>
       </w:pPr>
-      <w:r>
-        <w:rPr>
-          <w:sz w:val="28"/>
-          <w:highlight w:val="yellow"/>
-        </w:rPr>
-        <w:t>Where?</w:t>
-      </w:r>
-    </w:p>
-    <w:p>
-      <w:pPr>
-        <w:pStyle w:val="ListParagraph"/>
-        <w:numPr>
-          <w:ilvl w:val="2"/>
-          <w:numId w:val="2"/>
-        </w:numPr>
-        <w:rPr>
-          <w:sz w:val="28"/>
-          <w:highlight w:val="cyan"/>
-        </w:rPr>
-      </w:pPr>
-      <w:r>
-        <w:rPr>
-          <w:sz w:val="28"/>
-          <w:highlight w:val="cyan"/>
-        </w:rPr>
-        <w:t>Change the log levels</w:t>
-      </w:r>
-    </w:p>
-    <w:p>
-      <w:pPr>
-        <w:pStyle w:val="ListParagraph"/>
-        <w:numPr>
-          <w:ilvl w:val="2"/>
-          <w:numId w:val="2"/>
-        </w:numPr>
-        <w:rPr>
-          <w:sz w:val="28"/>
-          <w:highlight w:val="yellow"/>
-        </w:rPr>
-      </w:pPr>
-      <w:r>
-        <w:rPr>
-          <w:sz w:val="28"/>
-          <w:highlight w:val="yellow"/>
-        </w:rPr>
-        <w:t>Log file locations</w:t>
-      </w:r>
-    </w:p>
-    <w:p>
-      <w:pPr>
-        <w:pStyle w:val="ListParagraph"/>
-        <w:numPr>
-          <w:ilvl w:val="1"/>
-          <w:numId w:val="2"/>
-        </w:numPr>
-        <w:rPr>
-          <w:sz w:val="28"/>
-          <w:highlight w:val="yellow"/>
-        </w:rPr>
-      </w:pPr>
-      <w:r>
-        <w:rPr>
-          <w:sz w:val="28"/>
-          <w:highlight w:val="yellow"/>
-        </w:rPr>
-        <w:t>How to use it</w:t>
-      </w:r>
-    </w:p>
-    <w:p>
-      <w:pPr>
-        <w:pStyle w:val="ListParagraph"/>
-        <w:numPr>
-          <w:ilvl w:val="2"/>
-          <w:numId w:val="2"/>
-        </w:numPr>
-        <w:rPr>
-          <w:sz w:val="28"/>
-          <w:highlight w:val="yellow"/>
-        </w:rPr>
-      </w:pPr>
-      <w:r>
-        <w:rPr>
-          <w:sz w:val="28"/>
-          <w:highlight w:val="yellow"/>
-        </w:rPr>
-        <w:t>Chainsaw</w:t>
-      </w:r>
-    </w:p>
-    <w:p>
-      <w:pPr>
-        <w:pStyle w:val="ListParagraph"/>
-        <w:numPr>
-          <w:ilvl w:val="2"/>
-          <w:numId w:val="2"/>
-        </w:numPr>
-        <w:rPr>
-          <w:sz w:val="28"/>
-          <w:highlight w:val="yellow"/>
-        </w:rPr>
-      </w:pPr>
-      <w:r>
-        <w:rPr>
-          <w:sz w:val="28"/>
-          <w:highlight w:val="yellow"/>
-        </w:rPr>
-        <w:t>Debugging</w:t>
-      </w:r>
-    </w:p>
-    <w:p>
-      <w:pPr>
-        <w:rPr>
-          <w:sz w:val="28"/>
-          <w:highlight w:val="yellow"/>
-        </w:rPr>
-      </w:pPr>
     </w:p>
     <w:p>
       <w:pPr>
@@ -2875,18 +2907,25 @@
           <w:sz w:val="28"/>
         </w:rPr>
       </w:pPr>
-    </w:p>
-    <w:p>
-      <w:pPr>
-        <w:rPr>
-          <w:sz w:val="28"/>
-        </w:rPr>
-      </w:pPr>
-      <w:r>
-        <w:rPr>
-          <w:sz w:val="28"/>
-        </w:rPr>
-        <w:t>The logs are located in the directory C:/MDSS/logs/ with the current log file as log.xml and older log files named relative to their date. A user may select the current log file, representing today's DDMS usage, or any other number of log files and send them to technical support* for analysis.</w:t>
+      <w:r>
+        <w:rPr>
+          <w:sz w:val="28"/>
+        </w:rPr>
+        <w:t>The logs are located in the directory C</w:t>
+      </w:r>
+      <w:proofErr w:type="gramStart"/>
+      <w:r>
+        <w:rPr>
+          <w:sz w:val="28"/>
+        </w:rPr>
+        <w:t>:/</w:t>
+      </w:r>
+      <w:proofErr w:type="gramEnd"/>
+      <w:r>
+        <w:rPr>
+          <w:sz w:val="28"/>
+        </w:rPr>
+        <w:t>MDSS/logs/ with the current log file as log.xml and older log files named relative to their date. A user may select the current log file, representing today's DDMS usage, or any other number of log files and send them to technical support* for analysis.</w:t>
       </w:r>
     </w:p>
     <w:p>
@@ -2940,7 +2979,8 @@
     </w:p>
     <w:sectPr>
       <w:pgSz w:w="12240" w:h="15840"/>
-      <w:pgMar w:top="1440" w:right="1440" w:bottom="1440" w:left="1440" w:gutter="0"/>
+      <w:pgMar w:top="1440" w:right="1440" w:bottom="1440" w:left="1440" w:header="720" w:footer="720" w:gutter="0"/>
+      <w:cols w:space="720"/>
       <w:docGrid w:linePitch="360"/>
     </w:sectPr>
   </w:body>
@@ -2948,7 +2988,7 @@
 </file>
 
 <file path=word/numbering.xml><?xml version="1.0" encoding="utf-8"?>
-<w:numbering xmlns:mv="urn:schemas-microsoft-com:mac:vml" xmlns:mo="http://schemas.microsoft.com/office/mac/office/2008/main" xmlns:ve="http://schemas.openxmlformats.org/markup-compatibility/2006" xmlns:o="urn:schemas-microsoft-com:office:office" xmlns:r="http://schemas.openxmlformats.org/officeDocument/2006/relationships" xmlns:m="http://schemas.openxmlformats.org/officeDocument/2006/math" xmlns:v="urn:schemas-microsoft-com:vml" xmlns:w10="urn:schemas-microsoft-com:office:word" xmlns:w="http://schemas.openxmlformats.org/wordprocessingml/2006/main" xmlns:wne="http://schemas.microsoft.com/office/word/2006/wordml" xmlns:wp="http://schemas.openxmlformats.org/drawingml/2006/wordprocessingDrawing">
+<w:numbering xmlns:ve="http://schemas.openxmlformats.org/markup-compatibility/2006" xmlns:o="urn:schemas-microsoft-com:office:office" xmlns:r="http://schemas.openxmlformats.org/officeDocument/2006/relationships" xmlns:m="http://schemas.openxmlformats.org/officeDocument/2006/math" xmlns:v="urn:schemas-microsoft-com:vml" xmlns:wp="http://schemas.openxmlformats.org/drawingml/2006/wordprocessingDrawing" xmlns:w10="urn:schemas-microsoft-com:office:word" xmlns:w="http://schemas.openxmlformats.org/wordprocessingml/2006/main" xmlns:wne="http://schemas.microsoft.com/office/word/2006/wordml">
   <w:abstractNum w:abstractNumId="0">
     <w:nsid w:val="1D284B3A"/>
     <w:multiLevelType w:val="multilevel"/>
@@ -3092,7 +3132,7 @@
     </w:rPrDefault>
     <w:pPrDefault/>
   </w:docDefaults>
-  <w:latentStyles w:defLockedState="0" w:defUIPriority="99" w:defSemiHidden="1" w:defUnhideWhenUsed="1" w:defQFormat="0" w:count="276">
+  <w:latentStyles w:defLockedState="0" w:defUIPriority="99" w:defSemiHidden="1" w:defUnhideWhenUsed="1" w:defQFormat="0" w:count="267">
     <w:lsdException w:name="Normal" w:semiHidden="0" w:uiPriority="0" w:unhideWhenUsed="0" w:qFormat="1"/>
     <w:lsdException w:name="heading 1" w:semiHidden="0" w:uiPriority="9" w:unhideWhenUsed="0" w:qFormat="1"/>
     <w:lsdException w:name="heading 2" w:uiPriority="9" w:qFormat="1"/>
@@ -3238,11 +3278,13 @@
   </w:style>
   <w:style w:type="character" w:default="1" w:styleId="DefaultParagraphFont">
     <w:name w:val="Default Paragraph Font"/>
+    <w:uiPriority w:val="1"/>
     <w:semiHidden/>
     <w:unhideWhenUsed/>
   </w:style>
   <w:style w:type="table" w:default="1" w:styleId="TableNormal">
     <w:name w:val="Normal Table"/>
+    <w:uiPriority w:val="99"/>
     <w:semiHidden/>
     <w:unhideWhenUsed/>
     <w:qFormat/>
@@ -3258,6 +3300,7 @@
   </w:style>
   <w:style w:type="numbering" w:default="1" w:styleId="NoList">
     <w:name w:val="No List"/>
+    <w:uiPriority w:val="99"/>
     <w:semiHidden/>
     <w:unhideWhenUsed/>
   </w:style>
@@ -3569,6 +3612,10 @@
 </file>
 
 <file path=customXml/item1.xml><?xml version="1.0" encoding="utf-8"?>
+<p:properties xmlns:p="http://schemas.microsoft.com/office/2006/metadata/properties" xmlns:xsi="http://www.w3.org/2001/XMLSchema-instance" xmlns:pc="http://schemas.microsoft.com/office/infopath/2007/PartnerControls"/>
+</file>
+
+<file path=customXml/item2.xml><?xml version="1.0" encoding="utf-8"?>
 <?mso-contentType ?>
 <FormTemplates xmlns="http://schemas.microsoft.com/sharepoint/v3/contenttype/forms">
   <Display>DocumentLibraryForm</Display>
@@ -3577,30 +3624,27 @@
 </FormTemplates>
 </file>
 
-<file path=customXml/item2.xml><?xml version="1.0" encoding="utf-8"?>
-<b:Sources xmlns:b="http://schemas.openxmlformats.org/officeDocument/2006/bibliography" xmlns="http://schemas.openxmlformats.org/officeDocument/2006/bibliography" SelectedStyle="\APA.XSL" StyleName="APA"/>
-</file>
-
 <file path=customXml/item3.xml><?xml version="1.0" encoding="utf-8"?>
 <ct:contentTypeSchema xmlns:ct="http://schemas.microsoft.com/office/2006/metadata/contentType" xmlns:ma="http://schemas.microsoft.com/office/2006/metadata/properties/metaAttributes" ct:_="" ma:_="" ma:contentTypeName="TemplateFile" ma:contentTypeID="0x0101006EDDDB5EE6D98C44930B742096920B300400F5B6D36B3EF94B4E9A635CDF2A18F5B8" ma:contentTypeVersion="33" ma:contentTypeDescription="Create a new document." ma:contentTypeScope="" ma:versionID="37d3ec2b48d53e45b233ad8f52fe1b11"/>
 </file>
 
 <file path=customXml/item4.xml><?xml version="1.0" encoding="utf-8"?>
-<p:properties xmlns:p="http://schemas.microsoft.com/office/2006/metadata/properties" xmlns:xsi="http://www.w3.org/2001/XMLSchema-instance" xmlns:pc="http://schemas.microsoft.com/office/infopath/2007/PartnerControls"/>
+<b:Sources xmlns:b="http://schemas.openxmlformats.org/officeDocument/2006/bibliography" xmlns="http://schemas.openxmlformats.org/officeDocument/2006/bibliography" SelectedStyle="\APA.XSL" StyleName="APA"/>
 </file>
 
 <file path=customXml/itemProps1.xml><?xml version="1.0" encoding="utf-8"?>
-<ds:datastoreItem xmlns:ds="http://schemas.openxmlformats.org/officeDocument/2006/customXml" ds:itemID="{E5A676AF-5373-4680-B5C2-B2675D67682B}">
+<ds:datastoreItem xmlns:ds="http://schemas.openxmlformats.org/officeDocument/2006/customXml" ds:itemID="{5A14F680-2D95-4B12-981E-9E758C62EAC0}">
   <ds:schemaRefs>
-    <ds:schemaRef ds:uri="http://schemas.microsoft.com/sharepoint/v3/contenttype/forms"/>
+    <ds:schemaRef ds:uri="http://schemas.microsoft.com/office/2006/metadata/properties"/>
+    <ds:schemaRef ds:uri="http://schemas.microsoft.com/office/infopath/2007/PartnerControls"/>
   </ds:schemaRefs>
 </ds:datastoreItem>
 </file>
 
 <file path=customXml/itemProps2.xml><?xml version="1.0" encoding="utf-8"?>
-<ds:datastoreItem xmlns:ds="http://schemas.openxmlformats.org/officeDocument/2006/customXml" ds:itemID="{0E666DDB-2628-4CE3-A7B1-51AE775E353C}">
+<ds:datastoreItem xmlns:ds="http://schemas.openxmlformats.org/officeDocument/2006/customXml" ds:itemID="{E5A676AF-5373-4680-B5C2-B2675D67682B}">
   <ds:schemaRefs>
-    <ds:schemaRef ds:uri="http://schemas.openxmlformats.org/officeDocument/2006/bibliography"/>
+    <ds:schemaRef ds:uri="http://schemas.microsoft.com/sharepoint/v3/contenttype/forms"/>
   </ds:schemaRefs>
 </ds:datastoreItem>
 </file>
@@ -3615,10 +3659,9 @@
 </file>
 
 <file path=customXml/itemProps4.xml><?xml version="1.0" encoding="utf-8"?>
-<ds:datastoreItem xmlns:ds="http://schemas.openxmlformats.org/officeDocument/2006/customXml" ds:itemID="{5A14F680-2D95-4B12-981E-9E758C62EAC0}">
+<ds:datastoreItem xmlns:ds="http://schemas.openxmlformats.org/officeDocument/2006/customXml" ds:itemID="{6A78824E-BAB6-4535-9278-FC543F72C420}">
   <ds:schemaRefs>
-    <ds:schemaRef ds:uri="http://schemas.microsoft.com/office/2006/metadata/properties"/>
-    <ds:schemaRef ds:uri="http://schemas.microsoft.com/office/infopath/2007/PartnerControls"/>
+    <ds:schemaRef ds:uri="http://schemas.openxmlformats.org/officeDocument/2006/bibliography"/>
   </ds:schemaRefs>
 </ds:datastoreItem>
 </file>
</xml_diff>